<commit_message>
addind fb login and some UI changes
</commit_message>
<xml_diff>
--- a/TODO.docx
+++ b/TODO.docx
@@ -37,23 +37,32 @@
       <w:r>
         <w:t>Защита на БД</w:t>
       </w:r>
+    </w:p>
+    <w:p>
+      <w:r>
+        <w:t>тестване</w:t>
+      </w:r>
+    </w:p>
+    <w:p>
+      <w:r>
+        <w:t>валидация на данните</w:t>
+      </w:r>
+    </w:p>
+    <w:p>
+      <w:r>
+        <w:t>datepicker</w:t>
+      </w:r>
+    </w:p>
+    <w:p/>
+    <w:p/>
+    <w:p>
+      <w:r>
+        <w:t>като се регистрираме тр или да зареждаме дашборда или да се отписва потребителя и да праща на гначалната страница</w:t>
+      </w:r>
+    </w:p>
+    <w:p>
       <w:bookmarkStart w:id="0" w:name="_GoBack"/>
       <w:bookmarkEnd w:id="0"/>
-    </w:p>
-    <w:p>
-      <w:r>
-        <w:t>тестване</w:t>
-      </w:r>
-    </w:p>
-    <w:p>
-      <w:r>
-        <w:t>валидация на данните</w:t>
-      </w:r>
-    </w:p>
-    <w:p>
-      <w:r>
-        <w:t>datepicker</w:t>
-      </w:r>
     </w:p>
     <w:sectPr>
       <w:pgSz w:w="11906" w:h="16838"/>

</xml_diff>